<commit_message>
Added missing paragraph in report
</commit_message>
<xml_diff>
--- a/report.docx
+++ b/report.docx
@@ -2014,6 +2014,36 @@
         </w:rPr>
         <w:tab/>
       </w:r>
+      <w:r>
+        <w:rPr>
+          <w:rFonts w:asciiTheme="majorHAnsi" w:hAnsiTheme="majorHAnsi" w:cstheme="majorHAnsi"/>
+        </w:rPr>
+        <w:t>Now that it’s done, we can take a step back and say that things went relatively smoothly</w:t>
+      </w:r>
+      <w:r>
+        <w:rPr>
+          <w:rFonts w:asciiTheme="majorHAnsi" w:hAnsiTheme="majorHAnsi" w:cstheme="majorHAnsi"/>
+        </w:rPr>
+        <w:t>, in the grand scheme of things anyways</w:t>
+      </w:r>
+      <w:r>
+        <w:rPr>
+          <w:rFonts w:asciiTheme="majorHAnsi" w:hAnsiTheme="majorHAnsi" w:cstheme="majorHAnsi"/>
+        </w:rPr>
+        <w:t xml:space="preserve">. We encountered many, many problems, but we were mostly able to overcome or work around them. Some of the algorithms were frustrating to implement, and others </w:t>
+      </w:r>
+      <w:r>
+        <w:rPr>
+          <w:rFonts w:asciiTheme="majorHAnsi" w:hAnsiTheme="majorHAnsi" w:cstheme="majorHAnsi"/>
+        </w:rPr>
+        <w:t>irritated</w:t>
+      </w:r>
+      <w:r>
+        <w:rPr>
+          <w:rFonts w:asciiTheme="majorHAnsi" w:hAnsiTheme="majorHAnsi" w:cstheme="majorHAnsi"/>
+        </w:rPr>
+        <w:t xml:space="preserve"> us by stubbornly resisting improvements and other optimizations. But overall, this was a fun project that we hope to continue working on and adding more features to.</w:t>
+      </w:r>
     </w:p>
     <w:p>
       <w:pPr>
@@ -2073,7 +2103,14 @@
         <w:rPr>
           <w:rFonts w:asciiTheme="majorHAnsi" w:hAnsiTheme="majorHAnsi" w:cstheme="majorHAnsi"/>
         </w:rPr>
-        <w:t xml:space="preserve"> had a lot of early struggles with getting the various required pieces to fit together smoothly. It eventually came together, and we were able to rewrite various components so that they were more interchangeable, </w:t>
+        <w:t xml:space="preserve"> had a lot of early struggles with getting the various required pieces to fit together </w:t>
+      </w:r>
+      <w:r>
+        <w:rPr>
+          <w:rFonts w:asciiTheme="majorHAnsi" w:hAnsiTheme="majorHAnsi" w:cstheme="majorHAnsi"/>
+        </w:rPr>
+        <w:lastRenderedPageBreak/>
+        <w:t xml:space="preserve">smoothly. It eventually came together, and we were able to rewrite various components so that they were more interchangeable, </w:t>
       </w:r>
       <w:r>
         <w:rPr>
@@ -2106,14 +2143,7 @@
         <w:rPr>
           <w:rFonts w:asciiTheme="majorHAnsi" w:hAnsiTheme="majorHAnsi" w:cstheme="majorHAnsi"/>
         </w:rPr>
-        <w:t xml:space="preserve">. </w:t>
-      </w:r>
-      <w:r>
-        <w:rPr>
-          <w:rFonts w:asciiTheme="majorHAnsi" w:hAnsiTheme="majorHAnsi" w:cstheme="majorHAnsi"/>
-        </w:rPr>
-        <w:lastRenderedPageBreak/>
-        <w:t xml:space="preserve">Roughly speaking, all these algorithms work by creating a bunch of solutions in the sample space and moving the various solutions towards the current best solution. This allows these algorithms to be useable in a wide variety of situations, but in order to be effective, these algorithms require </w:t>
+        <w:t xml:space="preserve">. Roughly speaking, all these algorithms work by creating a bunch of solutions in the sample space and moving the various solutions towards the current best solution. This allows these algorithms to be useable in a wide variety of situations, but in order to be effective, these algorithms require </w:t>
       </w:r>
       <w:r>
         <w:rPr>

</xml_diff>

<commit_message>
Tune up to make slow algorithms slightly faster, small edits to report
</commit_message>
<xml_diff>
--- a/report.docx
+++ b/report.docx
@@ -111,23 +111,7 @@
           <w:rFonts w:asciiTheme="majorHAnsi" w:hAnsiTheme="majorHAnsi" w:cstheme="majorHAnsi"/>
           <w:color w:val="000000"/>
         </w:rPr>
-        <w:t xml:space="preserve"> </w:t>
-      </w:r>
-      <w:proofErr w:type="spellStart"/>
-      <w:r>
-        <w:rPr>
-          <w:rFonts w:asciiTheme="majorHAnsi" w:hAnsiTheme="majorHAnsi" w:cstheme="majorHAnsi"/>
-          <w:color w:val="000000"/>
-        </w:rPr>
-        <w:t>Imbusch</w:t>
-      </w:r>
-      <w:proofErr w:type="spellEnd"/>
-      <w:r>
-        <w:rPr>
-          <w:rFonts w:asciiTheme="majorHAnsi" w:hAnsiTheme="majorHAnsi" w:cstheme="majorHAnsi"/>
-          <w:color w:val="000000"/>
-        </w:rPr>
-        <w:t>, Kyle Lund</w:t>
+        <w:t xml:space="preserve"> Imbusch, Kyle Lund</w:t>
       </w:r>
     </w:p>
     <w:p>
@@ -383,21 +367,7 @@
         <w:rPr>
           <w:rFonts w:asciiTheme="majorHAnsi" w:hAnsiTheme="majorHAnsi" w:cstheme="majorHAnsi"/>
         </w:rPr>
-        <w:t xml:space="preserve"> the only </w:t>
-      </w:r>
-      <w:proofErr w:type="gramStart"/>
-      <w:r>
-        <w:rPr>
-          <w:rFonts w:asciiTheme="majorHAnsi" w:hAnsiTheme="majorHAnsi" w:cstheme="majorHAnsi"/>
-        </w:rPr>
-        <w:t>algorithm</w:t>
-      </w:r>
-      <w:proofErr w:type="gramEnd"/>
-      <w:r>
-        <w:rPr>
-          <w:rFonts w:asciiTheme="majorHAnsi" w:hAnsiTheme="majorHAnsi" w:cstheme="majorHAnsi"/>
-        </w:rPr>
-        <w:t xml:space="preserve"> which is guaranteed to find the optimal solution, and </w:t>
+        <w:t xml:space="preserve"> the only algorithm which is guaranteed to find the optimal solution, and </w:t>
       </w:r>
       <w:r>
         <w:rPr>
@@ -1086,14 +1056,12 @@
         </w:rPr>
         <w:t xml:space="preserve">begins by randomly selecting a starting city, then iteratively </w:t>
       </w:r>
-      <w:proofErr w:type="gramStart"/>
       <w:r>
         <w:rPr>
           <w:rFonts w:asciiTheme="majorHAnsi" w:hAnsiTheme="majorHAnsi" w:cstheme="majorHAnsi"/>
         </w:rPr>
         <w:t>finding</w:t>
       </w:r>
-      <w:proofErr w:type="gramEnd"/>
       <w:r>
         <w:rPr>
           <w:rFonts w:asciiTheme="majorHAnsi" w:hAnsiTheme="majorHAnsi" w:cstheme="majorHAnsi"/>
@@ -1187,19 +1155,11 @@
           <w:rFonts w:asciiTheme="majorHAnsi" w:hAnsiTheme="majorHAnsi" w:cstheme="majorHAnsi"/>
         </w:rPr>
       </w:pPr>
-      <w:proofErr w:type="gramStart"/>
-      <w:r>
-        <w:rPr>
-          <w:rFonts w:asciiTheme="majorHAnsi" w:hAnsiTheme="majorHAnsi" w:cstheme="majorHAnsi"/>
-        </w:rPr>
-        <w:t>Genetic</w:t>
-      </w:r>
-      <w:proofErr w:type="gramEnd"/>
-      <w:r>
-        <w:rPr>
-          <w:rFonts w:asciiTheme="majorHAnsi" w:hAnsiTheme="majorHAnsi" w:cstheme="majorHAnsi"/>
-        </w:rPr>
-        <w:t xml:space="preserve">: </w:t>
+      <w:r>
+        <w:rPr>
+          <w:rFonts w:asciiTheme="majorHAnsi" w:hAnsiTheme="majorHAnsi" w:cstheme="majorHAnsi"/>
+        </w:rPr>
+        <w:t xml:space="preserve">Genetic: </w:t>
       </w:r>
       <w:r>
         <w:rPr>
@@ -1255,14 +1215,12 @@
         </w:rPr>
         <w:t xml:space="preserve"> selected into a mating pool based on their fitness. After this, individuals are “mated”, which consists of two routes swapping sections of their route. And finally, individuals undergo a mutation process, where cities are randomly swapped </w:t>
       </w:r>
-      <w:proofErr w:type="gramStart"/>
       <w:r>
         <w:rPr>
           <w:rFonts w:asciiTheme="majorHAnsi" w:hAnsiTheme="majorHAnsi" w:cstheme="majorHAnsi"/>
         </w:rPr>
         <w:t>in</w:t>
       </w:r>
-      <w:proofErr w:type="gramEnd"/>
       <w:r>
         <w:rPr>
           <w:rFonts w:asciiTheme="majorHAnsi" w:hAnsiTheme="majorHAnsi" w:cstheme="majorHAnsi"/>
@@ -1553,21 +1511,33 @@
         <w:rPr>
           <w:rFonts w:asciiTheme="majorHAnsi" w:hAnsiTheme="majorHAnsi" w:cstheme="majorHAnsi"/>
         </w:rPr>
-        <w:t>Several of the implemented algorithms utilize additional data structures and algorithms under the hood. The nearest neighbor algorithm utilizes a series of linear searches to find the closest city. The strength of pheromones between cities in the ant colony optimization is represented by a weighted adjacency matrix.</w:t>
-      </w:r>
-    </w:p>
-    <w:p>
-      <w:pPr>
-        <w:spacing w:after="0" w:line="240" w:lineRule="auto"/>
-        <w:rPr>
-          <w:rFonts w:asciiTheme="majorHAnsi" w:hAnsiTheme="majorHAnsi" w:cstheme="majorHAnsi"/>
-        </w:rPr>
-      </w:pPr>
+        <w:t xml:space="preserve">Several of the implemented algorithms utilize additional data structures and algorithms under the hood. The nearest neighbor algorithm utilizes a series of linear searches to find the closest city. The strength of pheromones between cities in the ant colony optimization is represented by a weighted </w:t>
+      </w:r>
       <w:r>
         <w:rPr>
           <w:rFonts w:asciiTheme="majorHAnsi" w:hAnsiTheme="majorHAnsi" w:cstheme="majorHAnsi"/>
         </w:rPr>
         <w:lastRenderedPageBreak/>
+        <w:t>adjacency matrix.</w:t>
+      </w:r>
+      <w:r>
+        <w:rPr>
+          <w:rFonts w:asciiTheme="majorHAnsi" w:hAnsiTheme="majorHAnsi" w:cstheme="majorHAnsi"/>
+        </w:rPr>
+        <w:t xml:space="preserve"> Additionally, memorization is utilized when calculating the distance between cities, which is a very common operation in this project.</w:t>
+      </w:r>
+    </w:p>
+    <w:p>
+      <w:pPr>
+        <w:spacing w:after="0" w:line="240" w:lineRule="auto"/>
+        <w:rPr>
+          <w:rFonts w:asciiTheme="majorHAnsi" w:hAnsiTheme="majorHAnsi" w:cstheme="majorHAnsi"/>
+        </w:rPr>
+      </w:pPr>
+      <w:r>
+        <w:rPr>
+          <w:rFonts w:asciiTheme="majorHAnsi" w:hAnsiTheme="majorHAnsi" w:cstheme="majorHAnsi"/>
+        </w:rPr>
         <w:tab/>
       </w:r>
     </w:p>
@@ -1624,21 +1594,7 @@
         <w:rPr>
           <w:rFonts w:asciiTheme="majorHAnsi" w:hAnsiTheme="majorHAnsi" w:cstheme="majorHAnsi"/>
         </w:rPr>
-        <w:t xml:space="preserve"> we each claimed and worked on a task when we had time available. Over the course of the project, Chloe implemented the greedy heuristic algorithm, the 2-Opt algorithm, created the video, and provided the foundation of the workflow by maintaining the </w:t>
-      </w:r>
-      <w:proofErr w:type="spellStart"/>
-      <w:r>
-        <w:rPr>
-          <w:rFonts w:asciiTheme="majorHAnsi" w:hAnsiTheme="majorHAnsi" w:cstheme="majorHAnsi"/>
-        </w:rPr>
-        <w:t>git</w:t>
-      </w:r>
-      <w:proofErr w:type="spellEnd"/>
-      <w:r>
-        <w:rPr>
-          <w:rFonts w:asciiTheme="majorHAnsi" w:hAnsiTheme="majorHAnsi" w:cstheme="majorHAnsi"/>
-        </w:rPr>
-        <w:t xml:space="preserve"> repo and the agile storyboard. Kyle implemented the GUI in addition to the nearest neighbor, genetic, simulated annealing, ant colony optimization, and brute force algorithms.</w:t>
+        <w:t xml:space="preserve"> we each claimed and worked on a task when we had time available. Over the course of the project, Chloe implemented the greedy heuristic algorithm, the 2-Opt algorithm, created the video, and provided the foundation of the workflow by maintaining the git repo and the agile storyboard. Kyle implemented the GUI in addition to the nearest neighbor, genetic, simulated annealing, ant colony optimization, and brute force algorithms.</w:t>
       </w:r>
     </w:p>
     <w:p>
@@ -1858,21 +1814,25 @@
         <w:rPr>
           <w:rFonts w:asciiTheme="majorHAnsi" w:hAnsiTheme="majorHAnsi" w:cstheme="majorHAnsi"/>
         </w:rPr>
-        <w:t xml:space="preserve">O(m*n), where m is the number of operations that are run, and n is the number of cities in the route. This algorithm is complete when a better solution has not been found after a certain number of iterations, which is why the definition </w:t>
-      </w:r>
-      <w:proofErr w:type="spellStart"/>
-      <w:r>
-        <w:rPr>
-          <w:rFonts w:asciiTheme="majorHAnsi" w:hAnsiTheme="majorHAnsi" w:cstheme="majorHAnsi"/>
-        </w:rPr>
-        <w:t>for m</w:t>
-      </w:r>
-      <w:proofErr w:type="spellEnd"/>
-      <w:r>
-        <w:rPr>
-          <w:rFonts w:asciiTheme="majorHAnsi" w:hAnsiTheme="majorHAnsi" w:cstheme="majorHAnsi"/>
-        </w:rPr>
-        <w:t xml:space="preserve"> is inexact.</w:t>
+        <w:t xml:space="preserve">O(m*n), where m is the number of </w:t>
+      </w:r>
+      <w:r>
+        <w:rPr>
+          <w:rFonts w:asciiTheme="majorHAnsi" w:hAnsiTheme="majorHAnsi" w:cstheme="majorHAnsi"/>
+        </w:rPr>
+        <w:t>iterations</w:t>
+      </w:r>
+      <w:r>
+        <w:rPr>
+          <w:rFonts w:asciiTheme="majorHAnsi" w:hAnsiTheme="majorHAnsi" w:cstheme="majorHAnsi"/>
+        </w:rPr>
+        <w:t>, and n is the number of cities in the route.</w:t>
+      </w:r>
+      <w:r>
+        <w:rPr>
+          <w:rFonts w:asciiTheme="majorHAnsi" w:hAnsiTheme="majorHAnsi" w:cstheme="majorHAnsi"/>
+        </w:rPr>
+        <w:t xml:space="preserve"> </w:t>
       </w:r>
     </w:p>
     <w:p>
@@ -2078,6 +2038,7 @@
         <w:rPr>
           <w:rFonts w:asciiTheme="majorHAnsi" w:hAnsiTheme="majorHAnsi" w:cstheme="majorHAnsi"/>
         </w:rPr>
+        <w:lastRenderedPageBreak/>
         <w:tab/>
         <w:t xml:space="preserve">One challenge that we faced was that neither of us had ever written a GUI </w:t>
       </w:r>
@@ -2103,14 +2064,7 @@
         <w:rPr>
           <w:rFonts w:asciiTheme="majorHAnsi" w:hAnsiTheme="majorHAnsi" w:cstheme="majorHAnsi"/>
         </w:rPr>
-        <w:t xml:space="preserve"> had a lot of early struggles with getting the various required pieces to fit together </w:t>
-      </w:r>
-      <w:r>
-        <w:rPr>
-          <w:rFonts w:asciiTheme="majorHAnsi" w:hAnsiTheme="majorHAnsi" w:cstheme="majorHAnsi"/>
-        </w:rPr>
-        <w:lastRenderedPageBreak/>
-        <w:t xml:space="preserve">smoothly. It eventually came together, and we were able to rewrite various components so that they were more interchangeable, </w:t>
+        <w:t xml:space="preserve"> had a lot of early struggles with getting the various required pieces to fit together smoothly. It eventually came together, and we were able to rewrite various components so that they were more interchangeable, </w:t>
       </w:r>
       <w:r>
         <w:rPr>
@@ -2143,13 +2097,49 @@
         <w:rPr>
           <w:rFonts w:asciiTheme="majorHAnsi" w:hAnsiTheme="majorHAnsi" w:cstheme="majorHAnsi"/>
         </w:rPr>
-        <w:t xml:space="preserve">. Roughly speaking, all these algorithms work by creating a bunch of solutions in the sample space and moving the various solutions towards the current best solution. This allows these algorithms to be useable in a wide variety of situations, but in order to be effective, these algorithms require </w:t>
-      </w:r>
-      <w:r>
-        <w:rPr>
-          <w:rFonts w:asciiTheme="majorHAnsi" w:hAnsiTheme="majorHAnsi" w:cstheme="majorHAnsi"/>
-        </w:rPr>
-        <w:t>that enough of these solutions must be utilized to effectively cover the sample space</w:t>
+        <w:t xml:space="preserve">. Roughly speaking, all these algorithms work by </w:t>
+      </w:r>
+      <w:r>
+        <w:rPr>
+          <w:rFonts w:asciiTheme="majorHAnsi" w:hAnsiTheme="majorHAnsi" w:cstheme="majorHAnsi"/>
+        </w:rPr>
+        <w:t>initializing</w:t>
+      </w:r>
+      <w:r>
+        <w:rPr>
+          <w:rFonts w:asciiTheme="majorHAnsi" w:hAnsiTheme="majorHAnsi" w:cstheme="majorHAnsi"/>
+        </w:rPr>
+        <w:t xml:space="preserve"> </w:t>
+      </w:r>
+      <w:r>
+        <w:rPr>
+          <w:rFonts w:asciiTheme="majorHAnsi" w:hAnsiTheme="majorHAnsi" w:cstheme="majorHAnsi"/>
+        </w:rPr>
+        <w:t>many random</w:t>
+      </w:r>
+      <w:r>
+        <w:rPr>
+          <w:rFonts w:asciiTheme="majorHAnsi" w:hAnsiTheme="majorHAnsi" w:cstheme="majorHAnsi"/>
+        </w:rPr>
+        <w:t xml:space="preserve"> solutions in the sample space and moving the various solutions towards the current best solution. This allows these algorithms to be useable in a wide variety of situations, but in order to be effective, these algorithms require </w:t>
+      </w:r>
+      <w:r>
+        <w:rPr>
+          <w:rFonts w:asciiTheme="majorHAnsi" w:hAnsiTheme="majorHAnsi" w:cstheme="majorHAnsi"/>
+        </w:rPr>
+        <w:t xml:space="preserve">that enough of these solutions </w:t>
+      </w:r>
+      <w:r>
+        <w:rPr>
+          <w:rFonts w:asciiTheme="majorHAnsi" w:hAnsiTheme="majorHAnsi" w:cstheme="majorHAnsi"/>
+        </w:rPr>
+        <w:t>be created</w:t>
+      </w:r>
+      <w:r>
+        <w:rPr>
+          <w:rFonts w:asciiTheme="majorHAnsi" w:hAnsiTheme="majorHAnsi" w:cstheme="majorHAnsi"/>
+        </w:rPr>
+        <w:t xml:space="preserve"> to effectively cover the sample space</w:t>
       </w:r>
       <w:r>
         <w:rPr>
@@ -2173,7 +2163,19 @@
         <w:rPr>
           <w:rFonts w:asciiTheme="majorHAnsi" w:hAnsiTheme="majorHAnsi" w:cstheme="majorHAnsi"/>
         </w:rPr>
-        <w:t xml:space="preserve"> solutions all gravitate towards a local minimum and become similar to each other. </w:t>
+        <w:t xml:space="preserve"> solutions all gravitate towards a local minimum and become similar to each other</w:t>
+      </w:r>
+      <w:r>
+        <w:rPr>
+          <w:rFonts w:asciiTheme="majorHAnsi" w:hAnsiTheme="majorHAnsi" w:cstheme="majorHAnsi"/>
+        </w:rPr>
+        <w:t>, limiting their ability to break out of the local minimum</w:t>
+      </w:r>
+      <w:r>
+        <w:rPr>
+          <w:rFonts w:asciiTheme="majorHAnsi" w:hAnsiTheme="majorHAnsi" w:cstheme="majorHAnsi"/>
+        </w:rPr>
+        <w:t xml:space="preserve">. </w:t>
       </w:r>
       <w:r>
         <w:rPr>

</xml_diff>